<commit_message>
RPCT-1907, u7: Create .bst file with all binary data, minor code changes
</commit_message>
<xml_diff>
--- a/doc/Bitstream (bts) Files Description_v1.docx
+++ b/doc/Bitstream (bts) Files Description_v1.docx
@@ -1668,7 +1668,49 @@
           <w:szCs w:val="16"/>
           <w:lang w:val="en-US"/>
         </w:rPr>
-        <w:t>frameSize</w:t>
+        <w:t>eepromFrameCount</w:t>
+      </w:r>
+      <w:proofErr w:type="spellEnd"/>
+      <w:r>
+        <w:rPr>
+          <w:rFonts w:ascii="Courier New" w:hAnsi="Courier New" w:cs="Courier New"/>
+          <w:sz w:val="16"/>
+          <w:szCs w:val="16"/>
+          <w:lang w:val="en-US"/>
+        </w:rPr>
+        <w:t>": 256,</w:t>
+      </w:r>
+    </w:p>
+    <w:p>
+      <w:pPr>
+        <w:spacing w:after="0"/>
+        <w:ind w:firstLine="567"/>
+        <w:jc w:val="both"/>
+        <w:rPr>
+          <w:rFonts w:ascii="Courier New" w:hAnsi="Courier New" w:cs="Courier New"/>
+          <w:sz w:val="16"/>
+          <w:szCs w:val="16"/>
+          <w:lang w:val="en-US"/>
+        </w:rPr>
+      </w:pPr>
+      <w:r>
+        <w:rPr>
+          <w:rFonts w:ascii="Courier New" w:hAnsi="Courier New" w:cs="Courier New"/>
+          <w:sz w:val="16"/>
+          <w:szCs w:val="16"/>
+          <w:lang w:val="en-US"/>
+        </w:rPr>
+        <w:t xml:space="preserve">        "</w:t>
+      </w:r>
+      <w:proofErr w:type="spellStart"/>
+      <w:r>
+        <w:rPr>
+          <w:rFonts w:ascii="Courier New" w:hAnsi="Courier New" w:cs="Courier New"/>
+          <w:sz w:val="16"/>
+          <w:szCs w:val="16"/>
+          <w:lang w:val="en-US"/>
+        </w:rPr>
+        <w:t>eepromFramePayloadSize</w:t>
       </w:r>
       <w:proofErr w:type="spellEnd"/>
       <w:r>
@@ -1710,7 +1752,7 @@
           <w:szCs w:val="16"/>
           <w:lang w:val="en-US"/>
         </w:rPr>
-        <w:t>frameSizeWithCRC</w:t>
+        <w:t>eepromFrameSize</w:t>
       </w:r>
       <w:proofErr w:type="spellEnd"/>
       <w:r>
@@ -1721,48 +1763,6 @@
           <w:lang w:val="en-US"/>
         </w:rPr>
         <w:t>": 1024,</w:t>
-      </w:r>
-    </w:p>
-    <w:p>
-      <w:pPr>
-        <w:spacing w:after="0"/>
-        <w:ind w:firstLine="567"/>
-        <w:jc w:val="both"/>
-        <w:rPr>
-          <w:rFonts w:ascii="Courier New" w:hAnsi="Courier New" w:cs="Courier New"/>
-          <w:sz w:val="16"/>
-          <w:szCs w:val="16"/>
-          <w:lang w:val="en-US"/>
-        </w:rPr>
-      </w:pPr>
-      <w:r>
-        <w:rPr>
-          <w:rFonts w:ascii="Courier New" w:hAnsi="Courier New" w:cs="Courier New"/>
-          <w:sz w:val="16"/>
-          <w:szCs w:val="16"/>
-          <w:lang w:val="en-US"/>
-        </w:rPr>
-        <w:t xml:space="preserve">        "</w:t>
-      </w:r>
-      <w:proofErr w:type="spellStart"/>
-      <w:r>
-        <w:rPr>
-          <w:rFonts w:ascii="Courier New" w:hAnsi="Courier New" w:cs="Courier New"/>
-          <w:sz w:val="16"/>
-          <w:szCs w:val="16"/>
-          <w:lang w:val="en-US"/>
-        </w:rPr>
-        <w:t>framesCount</w:t>
-      </w:r>
-      <w:proofErr w:type="spellEnd"/>
-      <w:r>
-        <w:rPr>
-          <w:rFonts w:ascii="Courier New" w:hAnsi="Courier New" w:cs="Courier New"/>
-          <w:sz w:val="16"/>
-          <w:szCs w:val="16"/>
-          <w:lang w:val="en-US"/>
-        </w:rPr>
-        <w:t>": 256,</w:t>
       </w:r>
     </w:p>
     <w:p>
@@ -3925,35 +3925,17 @@
           <w:szCs w:val="28"/>
           <w:lang w:val="en-US"/>
         </w:rPr>
-        <w:t>frameSize</w:t>
-      </w:r>
-      <w:proofErr w:type="spellEnd"/>
-      <w:r>
-        <w:rPr>
-          <w:rFonts w:ascii="Times New Roman" w:hAnsi="Times New Roman" w:cs="Times New Roman"/>
-          <w:sz w:val="28"/>
-          <w:szCs w:val="28"/>
-          <w:lang w:val="en-US"/>
-        </w:rPr>
-        <w:t>”–size of data frame</w:t>
-      </w:r>
-      <w:r>
-        <w:rPr>
-          <w:rFonts w:ascii="Times New Roman" w:hAnsi="Times New Roman" w:cs="Times New Roman"/>
-          <w:sz w:val="28"/>
-          <w:szCs w:val="28"/>
-          <w:lang w:val="en-US"/>
-        </w:rPr>
-        <w:t>,</w:t>
-      </w:r>
-      <w:r>
-        <w:rPr>
-          <w:rFonts w:ascii="Times New Roman" w:hAnsi="Times New Roman" w:cs="Times New Roman"/>
-          <w:sz w:val="28"/>
-          <w:szCs w:val="28"/>
-          <w:lang w:val="en-US"/>
-        </w:rPr>
-        <w:t xml:space="preserve"> in bytes;</w:t>
+        <w:t>eepromFramePayloadSize</w:t>
+      </w:r>
+      <w:proofErr w:type="spellEnd"/>
+      <w:r>
+        <w:rPr>
+          <w:rFonts w:ascii="Times New Roman" w:hAnsi="Times New Roman" w:cs="Times New Roman"/>
+          <w:sz w:val="28"/>
+          <w:szCs w:val="28"/>
+          <w:lang w:val="en-US"/>
+        </w:rPr>
+        <w:t>”–size of data frame, in bytes;</w:t>
       </w:r>
     </w:p>
     <w:p>
@@ -3985,44 +3967,17 @@
           <w:szCs w:val="28"/>
           <w:lang w:val="en-US"/>
         </w:rPr>
-        <w:t>frameSize</w:t>
-      </w:r>
-      <w:r>
-        <w:rPr>
-          <w:rFonts w:ascii="Times New Roman" w:hAnsi="Times New Roman" w:cs="Times New Roman"/>
-          <w:sz w:val="28"/>
-          <w:szCs w:val="28"/>
-          <w:lang w:val="en-US"/>
-        </w:rPr>
-        <w:t>WithCRC</w:t>
-      </w:r>
-      <w:proofErr w:type="spellEnd"/>
-      <w:r>
-        <w:rPr>
-          <w:rFonts w:ascii="Times New Roman" w:hAnsi="Times New Roman" w:cs="Times New Roman"/>
-          <w:sz w:val="28"/>
-          <w:szCs w:val="28"/>
-          <w:lang w:val="en-US"/>
-        </w:rPr>
-        <w:t>”–size of data frame</w:t>
-      </w:r>
-      <w:r>
-        <w:rPr>
-          <w:rFonts w:ascii="Times New Roman" w:hAnsi="Times New Roman" w:cs="Times New Roman"/>
-          <w:sz w:val="28"/>
-          <w:szCs w:val="28"/>
-          <w:lang w:val="en-US"/>
-        </w:rPr>
-        <w:t xml:space="preserve"> with CRC,</w:t>
-      </w:r>
-      <w:r>
-        <w:rPr>
-          <w:rFonts w:ascii="Times New Roman" w:hAnsi="Times New Roman" w:cs="Times New Roman"/>
-          <w:sz w:val="28"/>
-          <w:szCs w:val="28"/>
-          <w:lang w:val="en-US"/>
-        </w:rPr>
-        <w:t xml:space="preserve"> in bytes;</w:t>
+        <w:t>eepromFrameSize</w:t>
+      </w:r>
+      <w:proofErr w:type="spellEnd"/>
+      <w:r>
+        <w:rPr>
+          <w:rFonts w:ascii="Times New Roman" w:hAnsi="Times New Roman" w:cs="Times New Roman"/>
+          <w:sz w:val="28"/>
+          <w:szCs w:val="28"/>
+          <w:lang w:val="en-US"/>
+        </w:rPr>
+        <w:t>”–size of data frame with CRC, in bytes;</w:t>
       </w:r>
     </w:p>
     <w:p>
@@ -4054,7 +4009,7 @@
           <w:szCs w:val="28"/>
           <w:lang w:val="en-US"/>
         </w:rPr>
-        <w:t>framesCount</w:t>
+        <w:t>eepromFrameCount</w:t>
       </w:r>
       <w:proofErr w:type="spellEnd"/>
       <w:r>

</xml_diff>